<commit_message>
Add final write up
</commit_message>
<xml_diff>
--- a/440cs3_ir2.docx
+++ b/440cs3_ir2.docx
@@ -102,11 +102,11 @@
       <w:pPr>
         <w:pStyle w:val="Heading3"/>
       </w:pPr>
-      <w:bookmarkStart w:id="20" w:name="eda"/>
+      <w:bookmarkStart w:id="21" w:name="eda"/>
+      <w:bookmarkEnd w:id="21"/>
       <w:r>
         <w:t xml:space="preserve">EDA</w:t>
       </w:r>
-      <w:bookmarkEnd w:id="20"/>
     </w:p>
     <w:p>
       <w:pPr>
@@ -121,7 +121,7 @@
         <w:pStyle w:val="BodyText"/>
       </w:pPr>
       <w:r>
-        <w:t xml:space="preserve">The bar graph above clearly depicts the variance in the sample size for each race in North Carolina. As shown, there are substantially more white births (382,602) than any other race. Nonetheless, the number of births in each year from 2011 to 2016 stays fairly constant.</w:t>
+        <w:t xml:space="preserve">The map above clearly depicts the large variance in number of births and mortality rates across the different counties. The largest counties, based on births, appear to have relatively low mortality rates, while we see spikes in mortality rate in many of those with smaller populations. As shown, there are substantially more white births (382,602) than any other race, specifically we have very few data points for American Indian’s and people that identify as Other Non-White. It is important to note that the number of births in each year from 2011 to 2016 stays fairly constant.</w:t>
       </w:r>
     </w:p>
     <w:p>
@@ -147,59 +147,6 @@
                 <pic:pic>
                   <pic:nvPicPr>
                     <pic:cNvPr descr="440cs3_ir2_files/figure-docx/unnamed-chunk-5-1.png" id="0" name="Picture"/>
-                    <pic:cNvPicPr>
-                      <a:picLocks noChangeArrowheads="1" noChangeAspect="1"/>
-                    </pic:cNvPicPr>
-                  </pic:nvPicPr>
-                  <pic:blipFill>
-                    <a:blip r:embed="rId21"/>
-                    <a:stretch>
-                      <a:fillRect/>
-                    </a:stretch>
-                  </pic:blipFill>
-                  <pic:spPr bwMode="auto">
-                    <a:xfrm>
-                      <a:off x="0" y="0"/>
-                      <a:ext cx="5334000" cy="4267200"/>
-                    </a:xfrm>
-                    <a:prstGeom prst="rect">
-                      <a:avLst/>
-                    </a:prstGeom>
-                    <a:noFill/>
-                    <a:ln w="9525">
-                      <a:noFill/>
-                      <a:headEnd/>
-                      <a:tailEnd/>
-                    </a:ln>
-                  </pic:spPr>
-                </pic:pic>
-              </a:graphicData>
-            </a:graphic>
-          </wp:inline>
-        </w:drawing>
-      </w:r>
-      <w:r>
-        <w:t xml:space="preserve"> </w:t>
-      </w:r>
-      <w:r>
-        <w:t xml:space="preserve">As illustrated by the scatter plot above, there is distinct negative relationship between the median income of a county and the mortality rate in that county. Specifically, the two variables have a negative correlation of -0.1060368. This implies that counties with higher median income tend to have lower mortatility rates.</w:t>
-      </w:r>
-    </w:p>
-    <w:p>
-      <w:pPr>
-        <w:pStyle w:val="BodyText"/>
-      </w:pPr>
-      <w:r>
-        <w:drawing>
-          <wp:inline>
-            <wp:extent cx="5334000" cy="4267200"/>
-            <wp:effectExtent b="0" l="0" r="0" t="0"/>
-            <wp:docPr descr="" title="" id="1" name="Picture"/>
-            <a:graphic>
-              <a:graphicData uri="http://schemas.openxmlformats.org/drawingml/2006/picture">
-                <pic:pic>
-                  <pic:nvPicPr>
-                    <pic:cNvPr descr="440cs3_ir2_files/figure-docx/unnamed-chunk-6-1.png" id="0" name="Picture"/>
                     <pic:cNvPicPr>
                       <a:picLocks noChangeArrowheads="1" noChangeAspect="1"/>
                     </pic:cNvPicPr>
@@ -235,7 +182,7 @@
         <w:t xml:space="preserve"> </w:t>
       </w:r>
       <w:r>
-        <w:t xml:space="preserve">As illustrated by the scatter plot above, there is distinct negative relationship between the percent of births that had a low birth weight in a county and the mortality rate in that county. Specifically, the two variables have a positive correlation of 0.0978085. This implies that counties with a percent of births that had a low birth weight tend to have higher mortatility rates.</w:t>
+        <w:t xml:space="preserve">As illustrated by the scatter plot above, there is distinct negative relationship between the median income of a county and the mortality rate in that county. Specifically, the two variables have a negative correlation of -0.1060368. This implies that counties with higher median income tend to have lower mortatility rates.</w:t>
       </w:r>
     </w:p>
     <w:p>
@@ -252,7 +199,7 @@
               <a:graphicData uri="http://schemas.openxmlformats.org/drawingml/2006/picture">
                 <pic:pic>
                   <pic:nvPicPr>
-                    <pic:cNvPr descr="440cs3_ir2_files/figure-docx/unnamed-chunk-7-1.png" id="0" name="Picture"/>
+                    <pic:cNvPr descr="440cs3_ir2_files/figure-docx/unnamed-chunk-6-1.png" id="0" name="Picture"/>
                     <pic:cNvPicPr>
                       <a:picLocks noChangeArrowheads="1" noChangeAspect="1"/>
                     </pic:cNvPicPr>
@@ -288,364 +235,12 @@
         <w:t xml:space="preserve"> </w:t>
       </w:r>
       <w:r>
-        <w:t xml:space="preserve">As illustrated by the scatter plot above, there is distinct negative relationship between the proportion of a county that smokes and the mortality rate in that county. Specifically, the two variables have a negative correlation of 0.0159182. This implies that counties with more smokers tend to have lower mortatility rates.</w:t>
-      </w:r>
-    </w:p>
-    <w:p>
-      <w:pPr>
-        <w:pStyle w:val="Heading3"/>
-      </w:pPr>
-      <w:bookmarkStart w:id="24" w:name="model-selection"/>
-      <w:r>
-        <w:t xml:space="preserve">Model Selection</w:t>
-      </w:r>
-      <w:bookmarkEnd w:id="24"/>
-    </w:p>
-    <w:p>
-      <w:pPr>
-        <w:pStyle w:val="FirstParagraph"/>
-      </w:pPr>
-      <w:r>
-        <w:t xml:space="preserve">In order to accurately predict the mortality rates, we elected to use a multilevel logsitic model. We allowed for random effects by county due to the large number of counties (100), as well as by race (as there are large samples across races). We implemented fixed effects for median household income, the percent of low birth weights in a county, and the proportion of a county that smokes. Therefore, our model allows us to account for clustering of mortality rates at the county level and by race, while allowing for variation due to the aforementioned fixed effects.</w:t>
+        <w:t xml:space="preserve">As illustrated by the scatter plot above, there is distinct negative relationship between the percent of births that had a low birth weight in a county and the mortality rate in that county. Specifically, the two variables have a positive correlation of 0.0978085. This implies that counties with a percent of births that had a low birth weight tend to have higher mortatility rates.</w:t>
       </w:r>
     </w:p>
     <w:p>
       <w:pPr>
         <w:pStyle w:val="BodyText"/>
-      </w:pPr>
-      <w:r>
-        <w:t xml:space="preserve">We chose to use a logit model as it aptly bounds the outcome variable (the mortality rate) between 0 and 1. Furthermore, the multilevel logistic model incorporates some pooling and thus allows us to benefit from borrowing information across counties and races, while still accounting for variation across counties and races.</w:t>
-      </w:r>
-    </w:p>
-    <w:p>
-      <w:pPr>
-        <w:pStyle w:val="SourceCode"/>
-      </w:pPr>
-      <w:r>
-        <w:rPr>
-          <w:rStyle w:val="VerbatimChar"/>
-        </w:rPr>
-        <w:t xml:space="preserve">## Generalized linear mixed model fit by maximum likelihood (Laplace</w:t>
-      </w:r>
-      <w:r>
-        <w:br/>
-      </w:r>
-      <w:r>
-        <w:rPr>
-          <w:rStyle w:val="VerbatimChar"/>
-        </w:rPr>
-        <w:t xml:space="preserve">##   Approximation) [glmerMod]</w:t>
-      </w:r>
-      <w:r>
-        <w:br/>
-      </w:r>
-      <w:r>
-        <w:rPr>
-          <w:rStyle w:val="VerbatimChar"/>
-        </w:rPr>
-        <w:t xml:space="preserve">##  Family: binomial  ( logit )</w:t>
-      </w:r>
-      <w:r>
-        <w:br/>
-      </w:r>
-      <w:r>
-        <w:rPr>
-          <w:rStyle w:val="VerbatimChar"/>
-        </w:rPr>
-        <w:t xml:space="preserve">## Formula: </w:t>
-      </w:r>
-      <w:r>
-        <w:br/>
-      </w:r>
-      <w:r>
-        <w:rPr>
-          <w:rStyle w:val="VerbatimChar"/>
-        </w:rPr>
-        <w:t xml:space="preserve">## mortality_rate ~ (1 | COUNTY) + (1 | race) + Median_Household_Income +  </w:t>
-      </w:r>
-      <w:r>
-        <w:br/>
-      </w:r>
-      <w:r>
-        <w:rPr>
-          <w:rStyle w:val="VerbatimChar"/>
-        </w:rPr>
-        <w:t xml:space="preserve">##     pctLowBirthWeight + pctSmokers</w:t>
-      </w:r>
-      <w:r>
-        <w:br/>
-      </w:r>
-      <w:r>
-        <w:rPr>
-          <w:rStyle w:val="VerbatimChar"/>
-        </w:rPr>
-        <w:t xml:space="preserve">##    Data: mortality</w:t>
-      </w:r>
-      <w:r>
-        <w:br/>
-      </w:r>
-      <w:r>
-        <w:rPr>
-          <w:rStyle w:val="VerbatimChar"/>
-        </w:rPr>
-        <w:t xml:space="preserve">## Weights: births</w:t>
-      </w:r>
-      <w:r>
-        <w:br/>
-      </w:r>
-      <w:r>
-        <w:rPr>
-          <w:rStyle w:val="VerbatimChar"/>
-        </w:rPr>
-        <w:t xml:space="preserve">## </w:t>
-      </w:r>
-      <w:r>
-        <w:br/>
-      </w:r>
-      <w:r>
-        <w:rPr>
-          <w:rStyle w:val="VerbatimChar"/>
-        </w:rPr>
-        <w:t xml:space="preserve">##      AIC      BIC   logLik deviance df.resid </w:t>
-      </w:r>
-      <w:r>
-        <w:br/>
-      </w:r>
-      <w:r>
-        <w:rPr>
-          <w:rStyle w:val="VerbatimChar"/>
-        </w:rPr>
-        <w:t xml:space="preserve">##   4680.8   4711.3  -2334.4   4668.8     1174 </w:t>
-      </w:r>
-      <w:r>
-        <w:br/>
-      </w:r>
-      <w:r>
-        <w:rPr>
-          <w:rStyle w:val="VerbatimChar"/>
-        </w:rPr>
-        <w:t xml:space="preserve">## </w:t>
-      </w:r>
-      <w:r>
-        <w:br/>
-      </w:r>
-      <w:r>
-        <w:rPr>
-          <w:rStyle w:val="VerbatimChar"/>
-        </w:rPr>
-        <w:t xml:space="preserve">## Scaled residuals: </w:t>
-      </w:r>
-      <w:r>
-        <w:br/>
-      </w:r>
-      <w:r>
-        <w:rPr>
-          <w:rStyle w:val="VerbatimChar"/>
-        </w:rPr>
-        <w:t xml:space="preserve">##     Min      1Q  Median      3Q     Max </w:t>
-      </w:r>
-      <w:r>
-        <w:br/>
-      </w:r>
-      <w:r>
-        <w:rPr>
-          <w:rStyle w:val="VerbatimChar"/>
-        </w:rPr>
-        <w:t xml:space="preserve">## -2.3396 -0.5813  0.0613  0.7934  9.5817 </w:t>
-      </w:r>
-      <w:r>
-        <w:br/>
-      </w:r>
-      <w:r>
-        <w:rPr>
-          <w:rStyle w:val="VerbatimChar"/>
-        </w:rPr>
-        <w:t xml:space="preserve">## </w:t>
-      </w:r>
-      <w:r>
-        <w:br/>
-      </w:r>
-      <w:r>
-        <w:rPr>
-          <w:rStyle w:val="VerbatimChar"/>
-        </w:rPr>
-        <w:t xml:space="preserve">## Random effects:</w:t>
-      </w:r>
-      <w:r>
-        <w:br/>
-      </w:r>
-      <w:r>
-        <w:rPr>
-          <w:rStyle w:val="VerbatimChar"/>
-        </w:rPr>
-        <w:t xml:space="preserve">##  Groups Name        Variance Std.Dev.</w:t>
-      </w:r>
-      <w:r>
-        <w:br/>
-      </w:r>
-      <w:r>
-        <w:rPr>
-          <w:rStyle w:val="VerbatimChar"/>
-        </w:rPr>
-        <w:t xml:space="preserve">##  COUNTY (Intercept) 0.01723  0.1313  </w:t>
-      </w:r>
-      <w:r>
-        <w:br/>
-      </w:r>
-      <w:r>
-        <w:rPr>
-          <w:rStyle w:val="VerbatimChar"/>
-        </w:rPr>
-        <w:t xml:space="preserve">##  race   (Intercept) 0.11584  0.3403  </w:t>
-      </w:r>
-      <w:r>
-        <w:br/>
-      </w:r>
-      <w:r>
-        <w:rPr>
-          <w:rStyle w:val="VerbatimChar"/>
-        </w:rPr>
-        <w:t xml:space="preserve">## Number of obs: 1180, groups:  COUNTY, 100; race, 5</w:t>
-      </w:r>
-      <w:r>
-        <w:br/>
-      </w:r>
-      <w:r>
-        <w:rPr>
-          <w:rStyle w:val="VerbatimChar"/>
-        </w:rPr>
-        <w:t xml:space="preserve">## </w:t>
-      </w:r>
-      <w:r>
-        <w:br/>
-      </w:r>
-      <w:r>
-        <w:rPr>
-          <w:rStyle w:val="VerbatimChar"/>
-        </w:rPr>
-        <w:t xml:space="preserve">## Fixed effects:</w:t>
-      </w:r>
-      <w:r>
-        <w:br/>
-      </w:r>
-      <w:r>
-        <w:rPr>
-          <w:rStyle w:val="VerbatimChar"/>
-        </w:rPr>
-        <w:t xml:space="preserve">##                          Estimate Std. Error z value Pr(&gt;|z|)    </w:t>
-      </w:r>
-      <w:r>
-        <w:br/>
-      </w:r>
-      <w:r>
-        <w:rPr>
-          <w:rStyle w:val="VerbatimChar"/>
-        </w:rPr>
-        <w:t xml:space="preserve">## (Intercept)             -3.281285   0.342604  -9.577  &lt; 2e-16 ***</w:t>
-      </w:r>
-      <w:r>
-        <w:br/>
-      </w:r>
-      <w:r>
-        <w:rPr>
-          <w:rStyle w:val="VerbatimChar"/>
-        </w:rPr>
-        <w:t xml:space="preserve">## Median_Household_Income -0.023500   0.003474  -6.764 1.34e-11 ***</w:t>
-      </w:r>
-      <w:r>
-        <w:br/>
-      </w:r>
-      <w:r>
-        <w:rPr>
-          <w:rStyle w:val="VerbatimChar"/>
-        </w:rPr>
-        <w:t xml:space="preserve">## pctLowBirthWeight       -0.043913   0.019542  -2.247   0.0246 *  </w:t>
-      </w:r>
-      <w:r>
-        <w:br/>
-      </w:r>
-      <w:r>
-        <w:rPr>
-          <w:rStyle w:val="VerbatimChar"/>
-        </w:rPr>
-        <w:t xml:space="preserve">## pctSmokers               0.007530   0.004383   1.718   0.0858 .  </w:t>
-      </w:r>
-      <w:r>
-        <w:br/>
-      </w:r>
-      <w:r>
-        <w:rPr>
-          <w:rStyle w:val="VerbatimChar"/>
-        </w:rPr>
-        <w:t xml:space="preserve">## ---</w:t>
-      </w:r>
-      <w:r>
-        <w:br/>
-      </w:r>
-      <w:r>
-        <w:rPr>
-          <w:rStyle w:val="VerbatimChar"/>
-        </w:rPr>
-        <w:t xml:space="preserve">## Signif. codes:  0 '***' 0.001 '**' 0.01 '*' 0.05 '.' 0.1 ' ' 1</w:t>
-      </w:r>
-      <w:r>
-        <w:br/>
-      </w:r>
-      <w:r>
-        <w:rPr>
-          <w:rStyle w:val="VerbatimChar"/>
-        </w:rPr>
-        <w:t xml:space="preserve">## </w:t>
-      </w:r>
-      <w:r>
-        <w:br/>
-      </w:r>
-      <w:r>
-        <w:rPr>
-          <w:rStyle w:val="VerbatimChar"/>
-        </w:rPr>
-        <w:t xml:space="preserve">## Correlation of Fixed Effects:</w:t>
-      </w:r>
-      <w:r>
-        <w:br/>
-      </w:r>
-      <w:r>
-        <w:rPr>
-          <w:rStyle w:val="VerbatimChar"/>
-        </w:rPr>
-        <w:t xml:space="preserve">##             (Intr) Md_H_I pctLBW</w:t>
-      </w:r>
-      <w:r>
-        <w:br/>
-      </w:r>
-      <w:r>
-        <w:rPr>
-          <w:rStyle w:val="VerbatimChar"/>
-        </w:rPr>
-        <w:t xml:space="preserve">## Mdn_Hshld_I -0.741              </w:t>
-      </w:r>
-      <w:r>
-        <w:br/>
-      </w:r>
-      <w:r>
-        <w:rPr>
-          <w:rStyle w:val="VerbatimChar"/>
-        </w:rPr>
-        <w:t xml:space="preserve">## pctLwBrthWg -0.770  0.523       </w:t>
-      </w:r>
-      <w:r>
-        <w:br/>
-      </w:r>
-      <w:r>
-        <w:rPr>
-          <w:rStyle w:val="VerbatimChar"/>
-        </w:rPr>
-        <w:t xml:space="preserve">## pctSmokers  -0.287  0.136  0.055</w:t>
-      </w:r>
-    </w:p>
-    <w:p>
-      <w:pPr>
-        <w:pStyle w:val="FirstParagraph"/>
       </w:pPr>
       <w:r>
         <w:drawing>
@@ -657,13 +252,13 @@
               <a:graphicData uri="http://schemas.openxmlformats.org/drawingml/2006/picture">
                 <pic:pic>
                   <pic:nvPicPr>
-                    <pic:cNvPr descr="440cs3_ir2_files/figure-docx/unnamed-chunk-8-1.png" id="0" name="Picture"/>
+                    <pic:cNvPr descr="440cs3_ir2_files/figure-docx/unnamed-chunk-7-1.png" id="0" name="Picture"/>
                     <pic:cNvPicPr>
                       <a:picLocks noChangeArrowheads="1" noChangeAspect="1"/>
                     </pic:cNvPicPr>
                   </pic:nvPicPr>
                   <pic:blipFill>
-                    <a:blip r:embed="rId25"/>
+                    <a:blip r:embed="rId24"/>
                     <a:stretch>
                       <a:fillRect/>
                     </a:stretch>
@@ -689,6 +284,38 @@
           </wp:inline>
         </w:drawing>
       </w:r>
+      <w:r>
+        <w:t xml:space="preserve"> </w:t>
+      </w:r>
+      <w:r>
+        <w:t xml:space="preserve">As illustrated by the scatter plot above, there is distinct negative relationship between the proportion of a county that smokes and the mortality rate in that county. Specifically, the two variables have a negative correlation of -0.0934415. This implies that counties with more smokers tend to have lower mortatility rates.</w:t>
+      </w:r>
+    </w:p>
+    <w:p>
+      <w:pPr>
+        <w:pStyle w:val="Heading3"/>
+      </w:pPr>
+      <w:bookmarkStart w:id="25" w:name="model-selection"/>
+      <w:bookmarkEnd w:id="25"/>
+      <w:r>
+        <w:t xml:space="preserve">Model Selection</w:t>
+      </w:r>
+    </w:p>
+    <w:p>
+      <w:pPr>
+        <w:pStyle w:val="FirstParagraph"/>
+      </w:pPr>
+      <w:r>
+        <w:t xml:space="preserve">In order to accurately predict the mortality rates, we elected to use a multilevel logsitic model. We allowed for random effects by county due to the large number of counties (100), as well as by race (as there are large samples across races). We implemented fixed effects for median household income, the percent of low birth weights in a county, and the proportion of a county that smokes. Therefore, our model allows us to account for clustering of mortality rates at the county level and by race, while allowing for variation due to the aforementioned fixed effects.</w:t>
+      </w:r>
+    </w:p>
+    <w:p>
+      <w:pPr>
+        <w:pStyle w:val="BodyText"/>
+      </w:pPr>
+      <w:r>
+        <w:t xml:space="preserve">We chose to use a logit model as it aptly bounds the outcome variable (the mortality rate) between 0 and 1. Furthermore, the multilevel logistic model incorporates some pooling and thus allows us to benefit from borrowing information across counties and races, while still accounting for variation across counties and races.</w:t>
+      </w:r>
     </w:p>
     <w:p>
       <w:pPr>
@@ -698,7 +325,472 @@
         <w:rPr>
           <w:rStyle w:val="VerbatimChar"/>
         </w:rPr>
-        <w:t xml:space="preserve">## [[1]]</w:t>
+        <w:t xml:space="preserve">## Warning: Some predictor variables are on very different scales: consider</w:t>
+      </w:r>
+      <w:r>
+        <w:br w:type="textWrapping"/>
+      </w:r>
+      <w:r>
+        <w:rPr>
+          <w:rStyle w:val="VerbatimChar"/>
+        </w:rPr>
+        <w:t xml:space="preserve">## rescaling</w:t>
+      </w:r>
+    </w:p>
+    <w:p>
+      <w:pPr>
+        <w:pStyle w:val="SourceCode"/>
+      </w:pPr>
+      <w:r>
+        <w:rPr>
+          <w:rStyle w:val="VerbatimChar"/>
+        </w:rPr>
+        <w:t xml:space="preserve">## Warning in checkConv(attr(opt, "derivs"), opt$par, ctrl =</w:t>
+      </w:r>
+      <w:r>
+        <w:br w:type="textWrapping"/>
+      </w:r>
+      <w:r>
+        <w:rPr>
+          <w:rStyle w:val="VerbatimChar"/>
+        </w:rPr>
+        <w:t xml:space="preserve">## control$checkConv, : Model failed to converge with max|grad| = 0.0119545</w:t>
+      </w:r>
+      <w:r>
+        <w:br w:type="textWrapping"/>
+      </w:r>
+      <w:r>
+        <w:rPr>
+          <w:rStyle w:val="VerbatimChar"/>
+        </w:rPr>
+        <w:t xml:space="preserve">## (tol = 0.001, component 1)</w:t>
+      </w:r>
+    </w:p>
+    <w:p>
+      <w:pPr>
+        <w:pStyle w:val="SourceCode"/>
+      </w:pPr>
+      <w:r>
+        <w:rPr>
+          <w:rStyle w:val="VerbatimChar"/>
+        </w:rPr>
+        <w:t xml:space="preserve">## Warning in checkConv(attr(opt, "derivs"), opt$par, ctrl = control$checkConv, : Model is nearly unidentifiable: very large eigenvalue</w:t>
+      </w:r>
+      <w:r>
+        <w:br w:type="textWrapping"/>
+      </w:r>
+      <w:r>
+        <w:rPr>
+          <w:rStyle w:val="VerbatimChar"/>
+        </w:rPr>
+        <w:t xml:space="preserve">##  - Rescale variables?;Model is nearly unidentifiable: large eigenvalue ratio</w:t>
+      </w:r>
+      <w:r>
+        <w:br w:type="textWrapping"/>
+      </w:r>
+      <w:r>
+        <w:rPr>
+          <w:rStyle w:val="VerbatimChar"/>
+        </w:rPr>
+        <w:t xml:space="preserve">##  - Rescale variables?</w:t>
+      </w:r>
+    </w:p>
+    <w:p>
+      <w:pPr>
+        <w:pStyle w:val="SourceCode"/>
+      </w:pPr>
+      <w:r>
+        <w:rPr>
+          <w:rStyle w:val="VerbatimChar"/>
+        </w:rPr>
+        <w:t xml:space="preserve">## Generalized linear mixed model fit by maximum likelihood (Laplace</w:t>
+      </w:r>
+      <w:r>
+        <w:br w:type="textWrapping"/>
+      </w:r>
+      <w:r>
+        <w:rPr>
+          <w:rStyle w:val="VerbatimChar"/>
+        </w:rPr>
+        <w:t xml:space="preserve">##   Approximation) [glmerMod]</w:t>
+      </w:r>
+      <w:r>
+        <w:br w:type="textWrapping"/>
+      </w:r>
+      <w:r>
+        <w:rPr>
+          <w:rStyle w:val="VerbatimChar"/>
+        </w:rPr>
+        <w:t xml:space="preserve">##  Family: binomial  ( logit )</w:t>
+      </w:r>
+      <w:r>
+        <w:br w:type="textWrapping"/>
+      </w:r>
+      <w:r>
+        <w:rPr>
+          <w:rStyle w:val="VerbatimChar"/>
+        </w:rPr>
+        <w:t xml:space="preserve">## Formula: </w:t>
+      </w:r>
+      <w:r>
+        <w:br w:type="textWrapping"/>
+      </w:r>
+      <w:r>
+        <w:rPr>
+          <w:rStyle w:val="VerbatimChar"/>
+        </w:rPr>
+        <w:t xml:space="preserve">## mortality_rate ~ (1 | COUNTY) + (1 | race) + Median_Household_Income +  </w:t>
+      </w:r>
+      <w:r>
+        <w:br w:type="textWrapping"/>
+      </w:r>
+      <w:r>
+        <w:rPr>
+          <w:rStyle w:val="VerbatimChar"/>
+        </w:rPr>
+        <w:t xml:space="preserve">##     pctLowBirthWeight + pctSmokers</w:t>
+      </w:r>
+      <w:r>
+        <w:br w:type="textWrapping"/>
+      </w:r>
+      <w:r>
+        <w:rPr>
+          <w:rStyle w:val="VerbatimChar"/>
+        </w:rPr>
+        <w:t xml:space="preserve">##    Data: mortality</w:t>
+      </w:r>
+      <w:r>
+        <w:br w:type="textWrapping"/>
+      </w:r>
+      <w:r>
+        <w:rPr>
+          <w:rStyle w:val="VerbatimChar"/>
+        </w:rPr>
+        <w:t xml:space="preserve">## Weights: births</w:t>
+      </w:r>
+      <w:r>
+        <w:br w:type="textWrapping"/>
+      </w:r>
+      <w:r>
+        <w:rPr>
+          <w:rStyle w:val="VerbatimChar"/>
+        </w:rPr>
+        <w:t xml:space="preserve">## </w:t>
+      </w:r>
+      <w:r>
+        <w:br w:type="textWrapping"/>
+      </w:r>
+      <w:r>
+        <w:rPr>
+          <w:rStyle w:val="VerbatimChar"/>
+        </w:rPr>
+        <w:t xml:space="preserve">##      AIC      BIC   logLik deviance df.resid </w:t>
+      </w:r>
+      <w:r>
+        <w:br w:type="textWrapping"/>
+      </w:r>
+      <w:r>
+        <w:rPr>
+          <w:rStyle w:val="VerbatimChar"/>
+        </w:rPr>
+        <w:t xml:space="preserve">##   4674.3   4704.7  -2331.1   4662.3     1174 </w:t>
+      </w:r>
+      <w:r>
+        <w:br w:type="textWrapping"/>
+      </w:r>
+      <w:r>
+        <w:rPr>
+          <w:rStyle w:val="VerbatimChar"/>
+        </w:rPr>
+        <w:t xml:space="preserve">## </w:t>
+      </w:r>
+      <w:r>
+        <w:br w:type="textWrapping"/>
+      </w:r>
+      <w:r>
+        <w:rPr>
+          <w:rStyle w:val="VerbatimChar"/>
+        </w:rPr>
+        <w:t xml:space="preserve">## Scaled residuals: </w:t>
+      </w:r>
+      <w:r>
+        <w:br w:type="textWrapping"/>
+      </w:r>
+      <w:r>
+        <w:rPr>
+          <w:rStyle w:val="VerbatimChar"/>
+        </w:rPr>
+        <w:t xml:space="preserve">##     Min      1Q  Median      3Q     Max </w:t>
+      </w:r>
+      <w:r>
+        <w:br w:type="textWrapping"/>
+      </w:r>
+      <w:r>
+        <w:rPr>
+          <w:rStyle w:val="VerbatimChar"/>
+        </w:rPr>
+        <w:t xml:space="preserve">## -2.3349 -0.5922  0.0507  0.7978  9.2802 </w:t>
+      </w:r>
+      <w:r>
+        <w:br w:type="textWrapping"/>
+      </w:r>
+      <w:r>
+        <w:rPr>
+          <w:rStyle w:val="VerbatimChar"/>
+        </w:rPr>
+        <w:t xml:space="preserve">## </w:t>
+      </w:r>
+      <w:r>
+        <w:br w:type="textWrapping"/>
+      </w:r>
+      <w:r>
+        <w:rPr>
+          <w:rStyle w:val="VerbatimChar"/>
+        </w:rPr>
+        <w:t xml:space="preserve">## Random effects:</w:t>
+      </w:r>
+      <w:r>
+        <w:br w:type="textWrapping"/>
+      </w:r>
+      <w:r>
+        <w:rPr>
+          <w:rStyle w:val="VerbatimChar"/>
+        </w:rPr>
+        <w:t xml:space="preserve">##  Groups Name        Variance Std.Dev.</w:t>
+      </w:r>
+      <w:r>
+        <w:br w:type="textWrapping"/>
+      </w:r>
+      <w:r>
+        <w:rPr>
+          <w:rStyle w:val="VerbatimChar"/>
+        </w:rPr>
+        <w:t xml:space="preserve">##  COUNTY (Intercept) 0.01439  0.1200  </w:t>
+      </w:r>
+      <w:r>
+        <w:br w:type="textWrapping"/>
+      </w:r>
+      <w:r>
+        <w:rPr>
+          <w:rStyle w:val="VerbatimChar"/>
+        </w:rPr>
+        <w:t xml:space="preserve">##  race   (Intercept) 0.11788  0.3433  </w:t>
+      </w:r>
+      <w:r>
+        <w:br w:type="textWrapping"/>
+      </w:r>
+      <w:r>
+        <w:rPr>
+          <w:rStyle w:val="VerbatimChar"/>
+        </w:rPr>
+        <w:t xml:space="preserve">## Number of obs: 1180, groups:  COUNTY, 100; race, 5</w:t>
+      </w:r>
+      <w:r>
+        <w:br w:type="textWrapping"/>
+      </w:r>
+      <w:r>
+        <w:rPr>
+          <w:rStyle w:val="VerbatimChar"/>
+        </w:rPr>
+        <w:t xml:space="preserve">## </w:t>
+      </w:r>
+      <w:r>
+        <w:br w:type="textWrapping"/>
+      </w:r>
+      <w:r>
+        <w:rPr>
+          <w:rStyle w:val="VerbatimChar"/>
+        </w:rPr>
+        <w:t xml:space="preserve">## Fixed effects:</w:t>
+      </w:r>
+      <w:r>
+        <w:br w:type="textWrapping"/>
+      </w:r>
+      <w:r>
+        <w:rPr>
+          <w:rStyle w:val="VerbatimChar"/>
+        </w:rPr>
+        <w:t xml:space="preserve">##                           Estimate Std. Error z value Pr(&gt;|z|)    </w:t>
+      </w:r>
+      <w:r>
+        <w:br w:type="textWrapping"/>
+      </w:r>
+      <w:r>
+        <w:rPr>
+          <w:rStyle w:val="VerbatimChar"/>
+        </w:rPr>
+        <w:t xml:space="preserve">## (Intercept)             -3.363e+00  3.292e-01 -10.218  &lt; 2e-16 ***</w:t>
+      </w:r>
+      <w:r>
+        <w:br w:type="textWrapping"/>
+      </w:r>
+      <w:r>
+        <w:rPr>
+          <w:rStyle w:val="VerbatimChar"/>
+        </w:rPr>
+        <w:t xml:space="preserve">## Median_Household_Income -1.928e-02  3.645e-03  -5.289 1.23e-07 ***</w:t>
+      </w:r>
+      <w:r>
+        <w:br w:type="textWrapping"/>
+      </w:r>
+      <w:r>
+        <w:rPr>
+          <w:rStyle w:val="VerbatimChar"/>
+        </w:rPr>
+        <w:t xml:space="preserve">## pctLowBirthWeight       -3.629e-02  1.913e-02  -1.897  0.05782 .  </w:t>
+      </w:r>
+      <w:r>
+        <w:br w:type="textWrapping"/>
+      </w:r>
+      <w:r>
+        <w:rPr>
+          <w:rStyle w:val="VerbatimChar"/>
+        </w:rPr>
+        <w:t xml:space="preserve">## pctSmokers              -4.759e-05  1.589e-05  -2.994  0.00275 ** </w:t>
+      </w:r>
+      <w:r>
+        <w:br w:type="textWrapping"/>
+      </w:r>
+      <w:r>
+        <w:rPr>
+          <w:rStyle w:val="VerbatimChar"/>
+        </w:rPr>
+        <w:t xml:space="preserve">## ---</w:t>
+      </w:r>
+      <w:r>
+        <w:br w:type="textWrapping"/>
+      </w:r>
+      <w:r>
+        <w:rPr>
+          <w:rStyle w:val="VerbatimChar"/>
+        </w:rPr>
+        <w:t xml:space="preserve">## Signif. codes:  0 '***' 0.001 '**' 0.01 '*' 0.05 '.' 0.1 ' ' 1</w:t>
+      </w:r>
+      <w:r>
+        <w:br w:type="textWrapping"/>
+      </w:r>
+      <w:r>
+        <w:rPr>
+          <w:rStyle w:val="VerbatimChar"/>
+        </w:rPr>
+        <w:t xml:space="preserve">## </w:t>
+      </w:r>
+      <w:r>
+        <w:br w:type="textWrapping"/>
+      </w:r>
+      <w:r>
+        <w:rPr>
+          <w:rStyle w:val="VerbatimChar"/>
+        </w:rPr>
+        <w:t xml:space="preserve">## Correlation of Fixed Effects:</w:t>
+      </w:r>
+      <w:r>
+        <w:br w:type="textWrapping"/>
+      </w:r>
+      <w:r>
+        <w:rPr>
+          <w:rStyle w:val="VerbatimChar"/>
+        </w:rPr>
+        <w:t xml:space="preserve">##             (Intr) Md_H_I pctLBW</w:t>
+      </w:r>
+      <w:r>
+        <w:br w:type="textWrapping"/>
+      </w:r>
+      <w:r>
+        <w:rPr>
+          <w:rStyle w:val="VerbatimChar"/>
+        </w:rPr>
+        <w:t xml:space="preserve">## Mdn_Hshld_I -0.741              </w:t>
+      </w:r>
+      <w:r>
+        <w:br w:type="textWrapping"/>
+      </w:r>
+      <w:r>
+        <w:rPr>
+          <w:rStyle w:val="VerbatimChar"/>
+        </w:rPr>
+        <w:t xml:space="preserve">## pctLwBrthWg -0.788  0.533       </w:t>
+      </w:r>
+      <w:r>
+        <w:br w:type="textWrapping"/>
+      </w:r>
+      <w:r>
+        <w:rPr>
+          <w:rStyle w:val="VerbatimChar"/>
+        </w:rPr>
+        <w:t xml:space="preserve">## pctSmokers   0.199 -0.407 -0.136</w:t>
+      </w:r>
+      <w:r>
+        <w:br w:type="textWrapping"/>
+      </w:r>
+      <w:r>
+        <w:rPr>
+          <w:rStyle w:val="VerbatimChar"/>
+        </w:rPr>
+        <w:t xml:space="preserve">## fit warnings:</w:t>
+      </w:r>
+      <w:r>
+        <w:br w:type="textWrapping"/>
+      </w:r>
+      <w:r>
+        <w:rPr>
+          <w:rStyle w:val="VerbatimChar"/>
+        </w:rPr>
+        <w:t xml:space="preserve">## Some predictor variables are on very different scales: consider rescaling</w:t>
+      </w:r>
+      <w:r>
+        <w:br w:type="textWrapping"/>
+      </w:r>
+      <w:r>
+        <w:rPr>
+          <w:rStyle w:val="VerbatimChar"/>
+        </w:rPr>
+        <w:t xml:space="preserve">## convergence code: 0</w:t>
+      </w:r>
+      <w:r>
+        <w:br w:type="textWrapping"/>
+      </w:r>
+      <w:r>
+        <w:rPr>
+          <w:rStyle w:val="VerbatimChar"/>
+        </w:rPr>
+        <w:t xml:space="preserve">## Model failed to converge with max|grad| = 0.0119545 (tol = 0.001, component 1)</w:t>
+      </w:r>
+      <w:r>
+        <w:br w:type="textWrapping"/>
+      </w:r>
+      <w:r>
+        <w:rPr>
+          <w:rStyle w:val="VerbatimChar"/>
+        </w:rPr>
+        <w:t xml:space="preserve">## Model is nearly unidentifiable: very large eigenvalue</w:t>
+      </w:r>
+      <w:r>
+        <w:br w:type="textWrapping"/>
+      </w:r>
+      <w:r>
+        <w:rPr>
+          <w:rStyle w:val="VerbatimChar"/>
+        </w:rPr>
+        <w:t xml:space="preserve">##  - Rescale variables?</w:t>
+      </w:r>
+      <w:r>
+        <w:br w:type="textWrapping"/>
+      </w:r>
+      <w:r>
+        <w:rPr>
+          <w:rStyle w:val="VerbatimChar"/>
+        </w:rPr>
+        <w:t xml:space="preserve">## Model is nearly unidentifiable: large eigenvalue ratio</w:t>
+      </w:r>
+      <w:r>
+        <w:br w:type="textWrapping"/>
+      </w:r>
+      <w:r>
+        <w:rPr>
+          <w:rStyle w:val="VerbatimChar"/>
+        </w:rPr>
+        <w:t xml:space="preserve">##  - Rescale variables?</w:t>
       </w:r>
     </w:p>
     <w:p>
@@ -715,7 +807,7 @@
               <a:graphicData uri="http://schemas.openxmlformats.org/drawingml/2006/picture">
                 <pic:pic>
                   <pic:nvPicPr>
-                    <pic:cNvPr descr="440cs3_ir2_files/figure-docx/unnamed-chunk-8-2.png" id="0" name="Picture"/>
+                    <pic:cNvPr descr="440cs3_ir2_files/figure-docx/unnamed-chunk-8-1.png" id="0" name="Picture"/>
                     <pic:cNvPicPr>
                       <a:picLocks noChangeArrowheads="1" noChangeAspect="1"/>
                     </pic:cNvPicPr>
@@ -756,16 +848,7 @@
         <w:rPr>
           <w:rStyle w:val="VerbatimChar"/>
         </w:rPr>
-        <w:t xml:space="preserve">## </w:t>
-      </w:r>
-      <w:r>
-        <w:br/>
-      </w:r>
-      <w:r>
-        <w:rPr>
-          <w:rStyle w:val="VerbatimChar"/>
-        </w:rPr>
-        <w:t xml:space="preserve">## [[2]]</w:t>
+        <w:t xml:space="preserve">## [[1]]</w:t>
       </w:r>
     </w:p>
     <w:p>
@@ -782,7 +865,7 @@
               <a:graphicData uri="http://schemas.openxmlformats.org/drawingml/2006/picture">
                 <pic:pic>
                   <pic:nvPicPr>
-                    <pic:cNvPr descr="440cs3_ir2_files/figure-docx/unnamed-chunk-8-3.png" id="0" name="Picture"/>
+                    <pic:cNvPr descr="440cs3_ir2_files/figure-docx/unnamed-chunk-8-2.png" id="0" name="Picture"/>
                     <pic:cNvPicPr>
                       <a:picLocks noChangeArrowheads="1" noChangeAspect="1"/>
                     </pic:cNvPicPr>
@@ -814,9 +897,31 @@
           </wp:inline>
         </w:drawing>
       </w:r>
-      <w:r>
-        <w:t xml:space="preserve"> </w:t>
-      </w:r>
+    </w:p>
+    <w:p>
+      <w:pPr>
+        <w:pStyle w:val="SourceCode"/>
+      </w:pPr>
+      <w:r>
+        <w:rPr>
+          <w:rStyle w:val="VerbatimChar"/>
+        </w:rPr>
+        <w:t xml:space="preserve">## </w:t>
+      </w:r>
+      <w:r>
+        <w:br w:type="textWrapping"/>
+      </w:r>
+      <w:r>
+        <w:rPr>
+          <w:rStyle w:val="VerbatimChar"/>
+        </w:rPr>
+        <w:t xml:space="preserve">## [[2]]</w:t>
+      </w:r>
+    </w:p>
+    <w:p>
+      <w:pPr>
+        <w:pStyle w:val="FirstParagraph"/>
+      </w:pPr>
       <w:r>
         <w:drawing>
           <wp:inline>
@@ -827,7 +932,7 @@
               <a:graphicData uri="http://schemas.openxmlformats.org/drawingml/2006/picture">
                 <pic:pic>
                   <pic:nvPicPr>
-                    <pic:cNvPr descr="440cs3_ir2_files/figure-docx/unnamed-chunk-8-4.png" id="0" name="Picture"/>
+                    <pic:cNvPr descr="440cs3_ir2_files/figure-docx/unnamed-chunk-8-3.png" id="0" name="Picture"/>
                     <pic:cNvPicPr>
                       <a:picLocks noChangeArrowheads="1" noChangeAspect="1"/>
                     </pic:cNvPicPr>
@@ -863,82 +968,6 @@
         <w:t xml:space="preserve"> </w:t>
       </w:r>
       <w:r>
-        <w:t xml:space="preserve">These charts show the differing intercepts for the differing counties and races.</w:t>
-      </w:r>
-    </w:p>
-    <w:p>
-      <w:pPr>
-        <w:pStyle w:val="Heading3"/>
-      </w:pPr>
-      <w:bookmarkStart w:id="29" w:name="model-interpretations"/>
-      <w:r>
-        <w:t xml:space="preserve">Model Interpretations</w:t>
-      </w:r>
-      <w:bookmarkEnd w:id="29"/>
-    </w:p>
-    <w:p>
-      <w:pPr>
-        <w:pStyle w:val="FirstParagraph"/>
-      </w:pPr>
-      <w:r>
-        <w:t xml:space="preserve">The model revealed the following statistically significant effects:</w:t>
-      </w:r>
-    </w:p>
-    <w:p>
-      <w:pPr>
-        <w:pStyle w:val="BodyText"/>
-      </w:pPr>
-      <w:r>
-        <w:t xml:space="preserve">For a given county, race, and percentage of births in a county that have low birth weight, a one thousand dollar increase in median household income leads to 0.975x the probability of mortality (changed by a multiplicative factor of e^-0.025122  = 0.975).</w:t>
-      </w:r>
-    </w:p>
-    <w:p>
-      <w:pPr>
-        <w:pStyle w:val="BodyText"/>
-      </w:pPr>
-      <w:r>
-        <w:t xml:space="preserve">The explanation of this seems intuitive. It could be the case that becoming wealthier leads to being able to afford better obstetrics (birthing and pregnancy) services, which would lead to a decreased probability of a baby dying.</w:t>
-      </w:r>
-    </w:p>
-    <w:p>
-      <w:pPr>
-        <w:pStyle w:val="BodyText"/>
-      </w:pPr>
-      <w:r>
-        <w:t xml:space="preserve">For a given county, race, and median household income in a county, a one percent increase in the percentage of births that have low birth weight leads to 0.954x the probability of mortality (changed by a multiplicative factor of e^-0.046546  = 0.954).</w:t>
-      </w:r>
-    </w:p>
-    <w:p>
-      <w:pPr>
-        <w:pStyle w:val="BodyText"/>
-      </w:pPr>
-      <w:r>
-        <w:t xml:space="preserve">The explanation of this seems counterintuitive. It could be the case that families that know they will have a baby with low birth weight (mothers that know they will give birth early) will prepare for such a situation by picking a higher-quality obstetrics service, which would lead to a decreased probability of a baby dying.</w:t>
-      </w:r>
-    </w:p>
-    <w:p>
-      <w:pPr>
-        <w:pStyle w:val="BodyText"/>
-      </w:pPr>
-      <w:r>
-        <w:t xml:space="preserve">The county level variability is 0.01728 and the race level variability is 0.11702.</w:t>
-      </w:r>
-    </w:p>
-    <w:p>
-      <w:pPr>
-        <w:pStyle w:val="Heading3"/>
-      </w:pPr>
-      <w:bookmarkStart w:id="30" w:name="comparison"/>
-      <w:r>
-        <w:t xml:space="preserve">Comparison</w:t>
-      </w:r>
-      <w:bookmarkEnd w:id="30"/>
-    </w:p>
-    <w:p>
-      <w:pPr>
-        <w:pStyle w:val="FirstParagraph"/>
-      </w:pPr>
-      <w:r>
         <w:drawing>
           <wp:inline>
             <wp:extent cx="5334000" cy="4267200"/>
@@ -948,13 +977,13 @@
               <a:graphicData uri="http://schemas.openxmlformats.org/drawingml/2006/picture">
                 <pic:pic>
                   <pic:nvPicPr>
-                    <pic:cNvPr descr="440cs3_ir2_files/figure-docx/unnamed-chunk-9-1.png" id="0" name="Picture"/>
+                    <pic:cNvPr descr="440cs3_ir2_files/figure-docx/unnamed-chunk-8-4.png" id="0" name="Picture"/>
                     <pic:cNvPicPr>
                       <a:picLocks noChangeArrowheads="1" noChangeAspect="1"/>
                     </pic:cNvPicPr>
                   </pic:nvPicPr>
                   <pic:blipFill>
-                    <a:blip r:embed="rId31"/>
+                    <a:blip r:embed="rId29"/>
                     <a:stretch>
                       <a:fillRect/>
                     </a:stretch>
@@ -981,6 +1010,85 @@
         </w:drawing>
       </w:r>
       <w:r>
+        <w:t xml:space="preserve"> </w:t>
+      </w:r>
+      <w:r>
+        <w:t xml:space="preserve">These charts show the differing intercepts for the differing counties and races.</w:t>
+      </w:r>
+    </w:p>
+    <w:p>
+      <w:pPr>
+        <w:pStyle w:val="Heading3"/>
+      </w:pPr>
+      <w:bookmarkStart w:id="30" w:name="model-interpretations"/>
+      <w:bookmarkEnd w:id="30"/>
+      <w:r>
+        <w:t xml:space="preserve">Model Interpretations</w:t>
+      </w:r>
+    </w:p>
+    <w:p>
+      <w:pPr>
+        <w:pStyle w:val="FirstParagraph"/>
+      </w:pPr>
+      <w:r>
+        <w:t xml:space="preserve">The model revealed the following statistically significant effects:</w:t>
+      </w:r>
+    </w:p>
+    <w:p>
+      <w:pPr>
+        <w:pStyle w:val="BodyText"/>
+      </w:pPr>
+      <w:r>
+        <w:t xml:space="preserve">For a given county, race, and percentage of births in a county that have low birth weight, a one thousand dollar increase in median household income leads to 0.975x the probability of mortality (changed by a multiplicative factor of e^-0.025122  = 0.975).</w:t>
+      </w:r>
+    </w:p>
+    <w:p>
+      <w:pPr>
+        <w:pStyle w:val="BodyText"/>
+      </w:pPr>
+      <w:r>
+        <w:t xml:space="preserve">The explanation of this seems intuitive. It could be the case that becoming wealthier leads to being able to afford better obstetrics (birthing and pregnancy) services, which would lead to a decreased probability of a baby dying.</w:t>
+      </w:r>
+    </w:p>
+    <w:p>
+      <w:pPr>
+        <w:pStyle w:val="BodyText"/>
+      </w:pPr>
+      <w:r>
+        <w:t xml:space="preserve">For a given county, race, and median household income in a county, a one percent increase in the percentage of births that have low birth weight leads to 0.954x the probability of mortality (changed by a multiplicative factor of e^-0.046546  = 0.954).</w:t>
+      </w:r>
+    </w:p>
+    <w:p>
+      <w:pPr>
+        <w:pStyle w:val="BodyText"/>
+      </w:pPr>
+      <w:r>
+        <w:t xml:space="preserve">The explanation of this seems counterintuitive. It could be the case that families that know they will have a baby with low birth weight (mothers that know they will give birth early) will prepare for such a situation by picking a higher-quality obstetrics service, which would lead to a decreased probability of a baby dying.</w:t>
+      </w:r>
+    </w:p>
+    <w:p>
+      <w:pPr>
+        <w:pStyle w:val="BodyText"/>
+      </w:pPr>
+      <w:r>
+        <w:t xml:space="preserve">The county level variability is 0.01728 and the race level variability is 0.11702.</w:t>
+      </w:r>
+    </w:p>
+    <w:p>
+      <w:pPr>
+        <w:pStyle w:val="Heading3"/>
+      </w:pPr>
+      <w:bookmarkStart w:id="31" w:name="comparison"/>
+      <w:bookmarkEnd w:id="31"/>
+      <w:r>
+        <w:t xml:space="preserve">Comparison</w:t>
+      </w:r>
+    </w:p>
+    <w:p>
+      <w:pPr>
+        <w:pStyle w:val="FirstParagraph"/>
+      </w:pPr>
+      <w:r>
         <w:drawing>
           <wp:inline>
             <wp:extent cx="5334000" cy="4267200"/>
@@ -990,7 +1098,7 @@
               <a:graphicData uri="http://schemas.openxmlformats.org/drawingml/2006/picture">
                 <pic:pic>
                   <pic:nvPicPr>
-                    <pic:cNvPr descr="440cs3_ir2_files/figure-docx/unnamed-chunk-9-2.png" id="0" name="Picture"/>
+                    <pic:cNvPr descr="440cs3_ir2_files/figure-docx/unnamed-chunk-9-1.png" id="0" name="Picture"/>
                     <pic:cNvPicPr>
                       <a:picLocks noChangeArrowheads="1" noChangeAspect="1"/>
                     </pic:cNvPicPr>
@@ -1023,21 +1131,71 @@
         </w:drawing>
       </w:r>
       <w:r>
+        <w:drawing>
+          <wp:inline>
+            <wp:extent cx="5334000" cy="4267200"/>
+            <wp:effectExtent b="0" l="0" r="0" t="0"/>
+            <wp:docPr descr="" title="" id="1" name="Picture"/>
+            <a:graphic>
+              <a:graphicData uri="http://schemas.openxmlformats.org/drawingml/2006/picture">
+                <pic:pic>
+                  <pic:nvPicPr>
+                    <pic:cNvPr descr="440cs3_ir2_files/figure-docx/unnamed-chunk-9-2.png" id="0" name="Picture"/>
+                    <pic:cNvPicPr>
+                      <a:picLocks noChangeArrowheads="1" noChangeAspect="1"/>
+                    </pic:cNvPicPr>
+                  </pic:nvPicPr>
+                  <pic:blipFill>
+                    <a:blip r:embed="rId33"/>
+                    <a:stretch>
+                      <a:fillRect/>
+                    </a:stretch>
+                  </pic:blipFill>
+                  <pic:spPr bwMode="auto">
+                    <a:xfrm>
+                      <a:off x="0" y="0"/>
+                      <a:ext cx="5334000" cy="4267200"/>
+                    </a:xfrm>
+                    <a:prstGeom prst="rect">
+                      <a:avLst/>
+                    </a:prstGeom>
+                    <a:noFill/>
+                    <a:ln w="9525">
+                      <a:noFill/>
+                      <a:headEnd/>
+                      <a:tailEnd/>
+                    </a:ln>
+                  </pic:spPr>
+                </pic:pic>
+              </a:graphicData>
+            </a:graphic>
+          </wp:inline>
+        </w:drawing>
+      </w:r>
+      <w:r>
         <w:t xml:space="preserve"> </w:t>
       </w:r>
       <w:r>
-        <w:t xml:space="preserve">We see that our predictions do a strong job of estimating the reported values, and are centered around a slope of 1, so there is no clear bias The large residual points are mostly indicative of reported values that draw on a small quantity of data points. We must note that there are some points that lie outside of this graph, but again are mostly caused by a lack of data. This is demonstrated in the third chart that shows that as the number of births increase our predictions converge with the sample means.</w:t>
+        <w:t xml:space="preserve">From the first chart, we see that our predictions do a strong job of estimating the reported values, and are centered around a slope of 1 (where predicted mortality rates equal reported mortality rates), so there is no clear bias.</w:t>
+      </w:r>
+    </w:p>
+    <w:p>
+      <w:pPr>
+        <w:pStyle w:val="BodyText"/>
+      </w:pPr>
+      <w:r>
+        <w:t xml:space="preserve">Zooming into the chart (chart 2 is on a smaller scale), it seems that predicted mortality rates are most accurate when they are low, but become more inconsistent when they are larger. These large residual points are mostly indicative of reported values that draw on a small quantity of data points. We should also note that there are some points that lie outside of this graph, but again are mostly caused by a lack of data. This is demonstrated in the third chart that shows that as the number of births increase our predictions converge with the sample means. There is larger variance along the y-axis with points nearer to the left hand side of the x-axis (sample size is small). On the other hand, points nearer the right hand side (sample size is large) of the x-axis are consistently closely aligned to 0. Therefore, As the sample size increases, the difference in the predicted mortality rate versus reported mortality rate of that county converges to zero.</w:t>
       </w:r>
     </w:p>
     <w:p>
       <w:pPr>
         <w:pStyle w:val="Heading3"/>
       </w:pPr>
-      <w:bookmarkStart w:id="33" w:name="discussion-of-differences"/>
+      <w:bookmarkStart w:id="34" w:name="discussion-of-differences"/>
+      <w:bookmarkEnd w:id="34"/>
       <w:r>
         <w:t xml:space="preserve">Discussion of Differences</w:t>
       </w:r>
-      <w:bookmarkEnd w:id="33"/>
     </w:p>
     <w:p>
       <w:pPr>
@@ -1089,29 +1247,11 @@
       </w:r>
       <w:r>
         <w:t xml:space="preserve">also shows this trend. The model is much less accurate when number of births is low. As number of births gets higher (past about 500 births observed), the difference becomes very small (&lt;~10). This makes sense, as there is less data to train the model on if there are fewer births observed. Of note is that there are about 30 counties where the difference was less than 1.</w:t>
-      </w:r>
-    </w:p>
-    <w:p>
-      <w:pPr>
-        <w:pStyle w:val="BodyText"/>
-      </w:pPr>
-      <w:r>
-        <w:t xml:space="preserve">test</w:t>
-      </w:r>
-      <w:r>
-        <w:t xml:space="preserve"> </w:t>
-      </w:r>
-      <w:r>
-        <w:t xml:space="preserve">test</w:t>
       </w:r>
     </w:p>
     <w:sectPr/>
   </w:body>
 </w:document>
-</file>
-
-<file path=word/comments.xml><?xml version="1.0" encoding="utf-8"?>
-<w:comments xmlns:w="http://schemas.openxmlformats.org/wordprocessingml/2006/main" xmlns:m="http://schemas.openxmlformats.org/officeDocument/2006/math" xmlns:r="http://schemas.openxmlformats.org/officeDocument/2006/relationships" xmlns:o="urn:schemas-microsoft-com:office:office" xmlns:v="urn:schemas-microsoft-com:vml" xmlns:w10="urn:schemas-microsoft-com:office:word" xmlns:a="http://schemas.openxmlformats.org/drawingml/2006/main" xmlns:pic="http://schemas.openxmlformats.org/drawingml/2006/picture" xmlns:wp="http://schemas.openxmlformats.org/drawingml/2006/wordprocessingDrawing"/>
 </file>
 
 <file path=word/footnotes.xml><?xml version="1.0" encoding="utf-8"?>
@@ -1135,8 +1275,8 @@
 
 <file path=word/numbering.xml><?xml version="1.0" encoding="utf-8"?>
 <w:numbering xmlns:w="http://schemas.openxmlformats.org/wordprocessingml/2006/main">
-  <w:abstractNum w:abstractNumId="990">
-    <w:nsid w:val="2c1ae401"/>
+  <w:abstractNum w:abstractNumId="0">
+    <w:nsid w:val="e17f69ba"/>
     <w:multiLevelType w:val="multilevel"/>
     <w:lvl w:ilvl="0">
       <w:numFmt w:val="bullet"/>
@@ -1215,29 +1355,91 @@
         <w:ind w:left="4800" w:hanging="480"/>
       </w:pPr>
     </w:lvl>
-    <w:lvl w:ilvl="7">
+  </w:abstractNum>
+  <w:abstractNum w:abstractNumId="990">
+    <w:nsid w:val="92cbcc6b"/>
+    <w:multiLevelType w:val="multilevel"/>
+    <w:lvl w:ilvl="0">
       <w:numFmt w:val="bullet"/>
       <w:lvlText w:val=" "/>
       <w:lvlJc w:val="left"/>
       <w:pPr>
         <w:tabs>
-          <w:tab w:val="num" w:pos="5040"/>
+          <w:tab w:val="num" w:pos="0"/>
         </w:tabs>
-        <w:ind w:left="5520" w:hanging="480"/>
+        <w:ind w:left="480" w:hanging="480"/>
       </w:pPr>
     </w:lvl>
-    <w:lvl w:ilvl="8">
+    <w:lvl w:ilvl="1">
       <w:numFmt w:val="bullet"/>
       <w:lvlText w:val=" "/>
       <w:lvlJc w:val="left"/>
       <w:pPr>
         <w:tabs>
-          <w:tab w:val="num" w:pos="5760"/>
+          <w:tab w:val="num" w:pos="720"/>
         </w:tabs>
-        <w:ind w:left="6240" w:hanging="480"/>
+        <w:ind w:left="1200" w:hanging="480"/>
+      </w:pPr>
+    </w:lvl>
+    <w:lvl w:ilvl="2">
+      <w:numFmt w:val="bullet"/>
+      <w:lvlText w:val=" "/>
+      <w:lvlJc w:val="left"/>
+      <w:pPr>
+        <w:tabs>
+          <w:tab w:val="num" w:pos="1440"/>
+        </w:tabs>
+        <w:ind w:left="1920" w:hanging="480"/>
+      </w:pPr>
+    </w:lvl>
+    <w:lvl w:ilvl="3">
+      <w:numFmt w:val="bullet"/>
+      <w:lvlText w:val=" "/>
+      <w:lvlJc w:val="left"/>
+      <w:pPr>
+        <w:tabs>
+          <w:tab w:val="num" w:pos="2160"/>
+        </w:tabs>
+        <w:ind w:left="2640" w:hanging="480"/>
+      </w:pPr>
+    </w:lvl>
+    <w:lvl w:ilvl="4">
+      <w:numFmt w:val="bullet"/>
+      <w:lvlText w:val=" "/>
+      <w:lvlJc w:val="left"/>
+      <w:pPr>
+        <w:tabs>
+          <w:tab w:val="num" w:pos="2880"/>
+        </w:tabs>
+        <w:ind w:left="3360" w:hanging="480"/>
+      </w:pPr>
+    </w:lvl>
+    <w:lvl w:ilvl="5">
+      <w:numFmt w:val="bullet"/>
+      <w:lvlText w:val=" "/>
+      <w:lvlJc w:val="left"/>
+      <w:pPr>
+        <w:tabs>
+          <w:tab w:val="num" w:pos="3600"/>
+        </w:tabs>
+        <w:ind w:left="4080" w:hanging="480"/>
+      </w:pPr>
+    </w:lvl>
+    <w:lvl w:ilvl="6">
+      <w:numFmt w:val="bullet"/>
+      <w:lvlText w:val=" "/>
+      <w:lvlJc w:val="left"/>
+      <w:pPr>
+        <w:tabs>
+          <w:tab w:val="num" w:pos="4320"/>
+        </w:tabs>
+        <w:ind w:left="4800" w:hanging="480"/>
       </w:pPr>
     </w:lvl>
   </w:abstractNum>
+  <w:num w:numId="1">
+    <w:abstractNumId w:val="0"/>
+  </w:num>
   <w:num w:numId="1000">
     <w:abstractNumId w:val="990"/>
   </w:num>
@@ -1497,66 +1699,6 @@
       <w:szCs w:val="24"/>
     </w:rPr>
   </w:style>
-  <w:style w:type="paragraph" w:styleId="Heading7">
-    <w:name w:val="Heading 7"/>
-    <w:basedOn w:val="Normal"/>
-    <w:next w:val="BodyText"/>
-    <w:uiPriority w:val="9"/>
-    <w:unhideWhenUsed/>
-    <w:qFormat/>
-    <w:pPr>
-      <w:keepNext/>
-      <w:keepLines/>
-      <w:spacing w:before="200" w:after="0"/>
-      <w:outlineLvl w:val="6"/>
-    </w:pPr>
-    <w:rPr>
-      <w:rFonts w:asciiTheme="majorHAnsi" w:eastAsiaTheme="majorEastAsia" w:hAnsiTheme="majorHAnsi" w:cstheme="majorBidi"/>
-      <w:color w:val="4F81BD" w:themeColor="accent1"/>
-      <w:sz w:val="24"/>
-      <w:szCs w:val="24"/>
-    </w:rPr>
-  </w:style>
-  <w:style w:type="paragraph" w:styleId="Heading8">
-    <w:name w:val="Heading 8"/>
-    <w:basedOn w:val="Normal"/>
-    <w:next w:val="BodyText"/>
-    <w:uiPriority w:val="9"/>
-    <w:unhideWhenUsed/>
-    <w:qFormat/>
-    <w:pPr>
-      <w:keepNext/>
-      <w:keepLines/>
-      <w:spacing w:before="200" w:after="0"/>
-      <w:outlineLvl w:val="7"/>
-    </w:pPr>
-    <w:rPr>
-      <w:rFonts w:asciiTheme="majorHAnsi" w:eastAsiaTheme="majorEastAsia" w:hAnsiTheme="majorHAnsi" w:cstheme="majorBidi"/>
-      <w:color w:val="4F81BD" w:themeColor="accent1"/>
-      <w:sz w:val="24"/>
-      <w:szCs w:val="24"/>
-    </w:rPr>
-  </w:style>
-  <w:style w:type="paragraph" w:styleId="Heading9">
-    <w:name w:val="Heading 9"/>
-    <w:basedOn w:val="Normal"/>
-    <w:next w:val="BodyText"/>
-    <w:uiPriority w:val="9"/>
-    <w:unhideWhenUsed/>
-    <w:qFormat/>
-    <w:pPr>
-      <w:keepNext/>
-      <w:keepLines/>
-      <w:spacing w:before="200" w:after="0"/>
-      <w:outlineLvl w:val="8"/>
-    </w:pPr>
-    <w:rPr>
-      <w:rFonts w:asciiTheme="majorHAnsi" w:eastAsiaTheme="majorEastAsia" w:hAnsiTheme="majorHAnsi" w:cstheme="majorBidi"/>
-      <w:color w:val="4F81BD" w:themeColor="accent1"/>
-      <w:sz w:val="24"/>
-      <w:szCs w:val="24"/>
-    </w:rPr>
-  </w:style>
   <w:style w:type="paragraph" w:styleId="BlockText">
     <w:name w:val="Block Text"/>
     <w:basedOn w:val="BodyText"/>
@@ -1588,9 +1730,8 @@
     <w:semiHidden/>
     <w:unhideWhenUsed/>
   </w:style>
-  <w:style w:type="table" w:default="1" w:styleId="Table">
-    <w:name w:val="Table"/>
-    <w:basedOn w:val="TableNormal"/>
+  <w:style w:type="table" w:default="1" w:styleId="TableNormal">
+    <w:name w:val="Normal Table"/>
     <w:semiHidden/>
     <w:unhideWhenUsed/>
     <w:qFormat/>
@@ -1647,8 +1788,8 @@
     <w:name w:val="Figure"/>
     <w:basedOn w:val="Normal"/>
   </w:style>
-  <w:style w:type="paragraph" w:customStyle="1" w:styleId="CaptionedFigure">
-    <w:name w:val="Captioned Figure"/>
+  <w:style w:type="paragraph" w:customStyle="1" w:styleId="FigureWithCaption">
+    <w:name w:val="Figure with Caption"/>
     <w:basedOn w:val="Figure"/>
     <w:pPr>
       <w:keepNext/>

</xml_diff>